<commit_message>
New documents and updates
</commit_message>
<xml_diff>
--- a/Documents/4 Weekly Status Report/MinutesOfMeeting_w15.4.docx
+++ b/Documents/4 Weekly Status Report/MinutesOfMeeting_w15.4.docx
@@ -965,23 +965,15 @@
         </w:rPr>
         <w:t xml:space="preserve">Dick showed us a way to </w:t>
       </w:r>
-      <w:proofErr w:type="spellStart"/>
+      <w:bookmarkStart w:id="0" w:name="_GoBack"/>
+      <w:bookmarkEnd w:id="0"/>
       <w:r>
         <w:rPr>
           <w:rFonts w:ascii="Arial Narrow" w:hAnsi="Arial Narrow"/>
           <w:sz w:val="22"/>
           <w:szCs w:val="22"/>
         </w:rPr>
-        <w:t>juse</w:t>
-      </w:r>
-      <w:proofErr w:type="spellEnd"/>
-      <w:r>
-        <w:rPr>
-          <w:rFonts w:ascii="Arial Narrow" w:hAnsi="Arial Narrow"/>
-          <w:sz w:val="22"/>
-          <w:szCs w:val="22"/>
-        </w:rPr>
-        <w:t xml:space="preserve"> </w:t>
+        <w:t xml:space="preserve">use </w:t>
       </w:r>
       <w:proofErr w:type="spellStart"/>
       <w:r>
@@ -1126,8 +1118,6 @@
         </w:rPr>
         <w:t>We will tell Dick Larsson when we have meetings and he can join in.</w:t>
       </w:r>
-      <w:bookmarkStart w:id="0" w:name="_GoBack"/>
-      <w:bookmarkEnd w:id="0"/>
     </w:p>
     <w:p>
       <w:pPr>

</xml_diff>